<commit_message>
Lexer added to this repo
</commit_message>
<xml_diff>
--- a/osisp/NoLabs/Бычко_осисп_3.docx
+++ b/osisp/NoLabs/Бычко_осисп_3.docx
@@ -3024,8 +3024,6 @@
           </wp:inline>
         </w:drawing>
       </w:r>
-      <w:bookmarkStart w:id="4" w:name="_GoBack"/>
-      <w:bookmarkEnd w:id="4"/>
     </w:p>
     <w:p>
       <w:pPr>
@@ -3089,7 +3087,7 @@
           <w:szCs w:val="28"/>
         </w:rPr>
       </w:pPr>
-      <w:bookmarkStart w:id="5" w:name="_Toc146631501"/>
+      <w:bookmarkStart w:id="4" w:name="_Toc146631501"/>
       <w:bookmarkEnd w:id="3"/>
       <w:r>
         <w:rPr>
@@ -3120,7 +3118,7 @@
         <w:lastRenderedPageBreak/>
         <w:t>ВЫВОДЫ</w:t>
       </w:r>
-      <w:bookmarkEnd w:id="5"/>
+      <w:bookmarkEnd w:id="4"/>
     </w:p>
     <w:p>
       <w:pPr>
@@ -3368,7 +3366,7 @@
           <w:szCs w:val="28"/>
         </w:rPr>
       </w:pPr>
-      <w:bookmarkStart w:id="6" w:name="_Toc146631503"/>
+      <w:bookmarkStart w:id="5" w:name="_Toc146631503"/>
       <w:r>
         <w:rPr>
           <w:rFonts w:ascii="Times New Roman" w:hAnsi="Times New Roman" w:cs="Times New Roman"/>
@@ -3379,7 +3377,7 @@
         <w:lastRenderedPageBreak/>
         <w:t>ПРИЛОЖЕНИЕ А</w:t>
       </w:r>
-      <w:bookmarkEnd w:id="6"/>
+      <w:bookmarkEnd w:id="5"/>
     </w:p>
     <w:p>
       <w:pPr>
@@ -3393,9 +3391,9 @@
           <w:szCs w:val="28"/>
         </w:rPr>
       </w:pPr>
-      <w:bookmarkStart w:id="7" w:name="_Toc145670725"/>
-      <w:bookmarkStart w:id="8" w:name="_Toc146622153"/>
-      <w:bookmarkStart w:id="9" w:name="_Toc146631504"/>
+      <w:bookmarkStart w:id="6" w:name="_Toc145670725"/>
+      <w:bookmarkStart w:id="7" w:name="_Toc146622153"/>
+      <w:bookmarkStart w:id="8" w:name="_Toc146631504"/>
       <w:r>
         <w:rPr>
           <w:rFonts w:ascii="Times New Roman" w:hAnsi="Times New Roman" w:cs="Times New Roman"/>
@@ -3405,10 +3403,10 @@
         </w:rPr>
         <w:t>(обязательное)</w:t>
       </w:r>
-      <w:bookmarkStart w:id="10" w:name="_Hlk146619354"/>
+      <w:bookmarkStart w:id="9" w:name="_Hlk146619354"/>
+      <w:bookmarkEnd w:id="6"/>
       <w:bookmarkEnd w:id="7"/>
       <w:bookmarkEnd w:id="8"/>
-      <w:bookmarkEnd w:id="9"/>
     </w:p>
     <w:p>
       <w:pPr>
@@ -3422,9 +3420,9 @@
           <w:szCs w:val="28"/>
         </w:rPr>
       </w:pPr>
-      <w:bookmarkStart w:id="11" w:name="_Toc145670726"/>
-      <w:bookmarkStart w:id="12" w:name="_Toc146622154"/>
-      <w:bookmarkStart w:id="13" w:name="_Toc146631505"/>
+      <w:bookmarkStart w:id="10" w:name="_Toc145670726"/>
+      <w:bookmarkStart w:id="11" w:name="_Toc146622154"/>
+      <w:bookmarkStart w:id="12" w:name="_Toc146631505"/>
       <w:r>
         <w:rPr>
           <w:rFonts w:ascii="Times New Roman" w:hAnsi="Times New Roman" w:cs="Times New Roman"/>
@@ -3434,9 +3432,9 @@
         </w:rPr>
         <w:t>Листинг кода</w:t>
       </w:r>
+      <w:bookmarkEnd w:id="10"/>
       <w:bookmarkEnd w:id="11"/>
       <w:bookmarkEnd w:id="12"/>
-      <w:bookmarkEnd w:id="13"/>
     </w:p>
     <w:p>
       <w:pPr>
@@ -3472,7 +3470,7 @@
       </w:r>
       <w:proofErr w:type="spellEnd"/>
     </w:p>
-    <w:bookmarkEnd w:id="10"/>
+    <w:bookmarkEnd w:id="9"/>
     <w:p>
       <w:pPr>
         <w:spacing w:after="0"/>
@@ -3559,13 +3557,23 @@
           <w:lang w:val="en-US"/>
         </w:rPr>
       </w:pPr>
-      <w:r>
-        <w:rPr>
-          <w:rFonts w:ascii="Courier New" w:hAnsi="Courier New" w:cs="Courier New"/>
-          <w:sz w:val="20"/>
-          <w:lang w:val="en-US"/>
-        </w:rPr>
-        <w:t xml:space="preserve">PREF_SRC </w:t>
+      <w:proofErr w:type="spellStart"/>
+      <w:r>
+        <w:rPr>
+          <w:rFonts w:ascii="Courier New" w:hAnsi="Courier New" w:cs="Courier New"/>
+          <w:sz w:val="20"/>
+          <w:lang w:val="en-US"/>
+        </w:rPr>
+        <w:t>Source_Folder</w:t>
+      </w:r>
+      <w:proofErr w:type="spellEnd"/>
+      <w:r>
+        <w:rPr>
+          <w:rFonts w:ascii="Courier New" w:hAnsi="Courier New" w:cs="Courier New"/>
+          <w:sz w:val="20"/>
+          <w:lang w:val="en-US"/>
+        </w:rPr>
+        <w:t xml:space="preserve"> </w:t>
       </w:r>
       <w:proofErr w:type="gramStart"/>
       <w:r>
@@ -3613,13 +3621,23 @@
           <w:lang w:val="en-US"/>
         </w:rPr>
       </w:pPr>
-      <w:r>
-        <w:rPr>
-          <w:rFonts w:ascii="Courier New" w:hAnsi="Courier New" w:cs="Courier New"/>
-          <w:sz w:val="20"/>
-          <w:lang w:val="en-US"/>
-        </w:rPr>
-        <w:t xml:space="preserve">PREF_OBJ </w:t>
+      <w:proofErr w:type="spellStart"/>
+      <w:r>
+        <w:rPr>
+          <w:rFonts w:ascii="Courier New" w:hAnsi="Courier New" w:cs="Courier New"/>
+          <w:sz w:val="20"/>
+          <w:lang w:val="en-US"/>
+        </w:rPr>
+        <w:t>Object_Folder</w:t>
+      </w:r>
+      <w:proofErr w:type="spellEnd"/>
+      <w:r>
+        <w:rPr>
+          <w:rFonts w:ascii="Courier New" w:hAnsi="Courier New" w:cs="Courier New"/>
+          <w:sz w:val="20"/>
+          <w:lang w:val="en-US"/>
+        </w:rPr>
+        <w:t xml:space="preserve"> </w:t>
       </w:r>
       <w:proofErr w:type="gramStart"/>
       <w:r>
@@ -3667,13 +3685,23 @@
           <w:lang w:val="en-US"/>
         </w:rPr>
       </w:pPr>
-      <w:r>
-        <w:rPr>
-          <w:rFonts w:ascii="Courier New" w:hAnsi="Courier New" w:cs="Courier New"/>
-          <w:sz w:val="20"/>
-          <w:lang w:val="en-US"/>
-        </w:rPr>
-        <w:t xml:space="preserve">PREF_TEST </w:t>
+      <w:proofErr w:type="spellStart"/>
+      <w:r>
+        <w:rPr>
+          <w:rFonts w:ascii="Courier New" w:hAnsi="Courier New" w:cs="Courier New"/>
+          <w:sz w:val="20"/>
+          <w:lang w:val="en-US"/>
+        </w:rPr>
+        <w:t>Test_Folder</w:t>
+      </w:r>
+      <w:proofErr w:type="spellEnd"/>
+      <w:r>
+        <w:rPr>
+          <w:rFonts w:ascii="Courier New" w:hAnsi="Courier New" w:cs="Courier New"/>
+          <w:sz w:val="20"/>
+          <w:lang w:val="en-US"/>
+        </w:rPr>
+        <w:t xml:space="preserve"> </w:t>
       </w:r>
       <w:proofErr w:type="gramStart"/>
       <w:r>
@@ -3719,7 +3747,16 @@
           <w:sz w:val="20"/>
           <w:lang w:val="en-US"/>
         </w:rPr>
-        <w:t>SRC = $(wildcard $(PREF_</w:t>
+        <w:t>SRC = $(wildcard $(</w:t>
+      </w:r>
+      <w:proofErr w:type="spellStart"/>
+      <w:r>
+        <w:rPr>
+          <w:rFonts w:ascii="Courier New" w:hAnsi="Courier New" w:cs="Courier New"/>
+          <w:sz w:val="20"/>
+          <w:lang w:val="en-US"/>
+        </w:rPr>
+        <w:t>Source_</w:t>
       </w:r>
       <w:proofErr w:type="gramStart"/>
       <w:r>
@@ -3728,7 +3765,16 @@
           <w:sz w:val="20"/>
           <w:lang w:val="en-US"/>
         </w:rPr>
-        <w:t>SRC)*</w:t>
+        <w:t>Folder</w:t>
+      </w:r>
+      <w:proofErr w:type="spellEnd"/>
+      <w:r>
+        <w:rPr>
+          <w:rFonts w:ascii="Courier New" w:hAnsi="Courier New" w:cs="Courier New"/>
+          <w:sz w:val="20"/>
+          <w:lang w:val="en-US"/>
+        </w:rPr>
+        <w:t>)*</w:t>
       </w:r>
       <w:proofErr w:type="gramEnd"/>
       <w:r>
@@ -3749,31 +3795,23 @@
           <w:lang w:val="en-US"/>
         </w:rPr>
       </w:pPr>
-      <w:r>
-        <w:rPr>
-          <w:rFonts w:ascii="Courier New" w:hAnsi="Courier New" w:cs="Courier New"/>
-          <w:sz w:val="20"/>
-          <w:lang w:val="en-US"/>
-        </w:rPr>
-        <w:t>OBJ = $(</w:t>
-      </w:r>
-      <w:proofErr w:type="spellStart"/>
-      <w:r>
-        <w:rPr>
-          <w:rFonts w:ascii="Courier New" w:hAnsi="Courier New" w:cs="Courier New"/>
-          <w:sz w:val="20"/>
-          <w:lang w:val="en-US"/>
-        </w:rPr>
-        <w:t>patsubst</w:t>
-      </w:r>
-      <w:proofErr w:type="spellEnd"/>
-      <w:r>
-        <w:rPr>
-          <w:rFonts w:ascii="Courier New" w:hAnsi="Courier New" w:cs="Courier New"/>
-          <w:sz w:val="20"/>
-          <w:lang w:val="en-US"/>
-        </w:rPr>
-        <w:t xml:space="preserve"> $(PREF_</w:t>
+    </w:p>
+    <w:p>
+      <w:pPr>
+        <w:spacing w:after="0"/>
+        <w:rPr>
+          <w:rFonts w:ascii="Courier New" w:hAnsi="Courier New" w:cs="Courier New"/>
+          <w:sz w:val="20"/>
+          <w:lang w:val="en-US"/>
+        </w:rPr>
+      </w:pPr>
+      <w:r>
+        <w:rPr>
+          <w:rFonts w:ascii="Courier New" w:hAnsi="Courier New" w:cs="Courier New"/>
+          <w:sz w:val="20"/>
+          <w:lang w:val="en-US"/>
+        </w:rPr>
+        <w:t>$(TARGET</w:t>
       </w:r>
       <w:proofErr w:type="gramStart"/>
       <w:r>
@@ -3782,7 +3820,7 @@
           <w:sz w:val="20"/>
           <w:lang w:val="en-US"/>
         </w:rPr>
-        <w:t>SRC)%</w:t>
+        <w:t>) :</w:t>
       </w:r>
       <w:proofErr w:type="gramEnd"/>
       <w:r>
@@ -3791,35 +3829,90 @@
           <w:sz w:val="20"/>
           <w:lang w:val="en-US"/>
         </w:rPr>
-        <w:t>.c, $(PREF_OBJ)%.o, $(SRC))</w:t>
-      </w:r>
-    </w:p>
-    <w:p>
-      <w:pPr>
-        <w:spacing w:after="0"/>
-        <w:rPr>
-          <w:rFonts w:ascii="Courier New" w:hAnsi="Courier New" w:cs="Courier New"/>
-          <w:sz w:val="20"/>
-          <w:lang w:val="en-US"/>
-        </w:rPr>
-      </w:pPr>
-    </w:p>
-    <w:p>
-      <w:pPr>
-        <w:spacing w:after="0"/>
-        <w:rPr>
-          <w:rFonts w:ascii="Courier New" w:hAnsi="Courier New" w:cs="Courier New"/>
-          <w:sz w:val="20"/>
-          <w:lang w:val="en-US"/>
-        </w:rPr>
-      </w:pPr>
-      <w:r>
-        <w:rPr>
-          <w:rFonts w:ascii="Courier New" w:hAnsi="Courier New" w:cs="Courier New"/>
-          <w:sz w:val="20"/>
-          <w:lang w:val="en-US"/>
-        </w:rPr>
-        <w:t>$(TARGET</w:t>
+        <w:t xml:space="preserve"> ./</w:t>
+      </w:r>
+      <w:proofErr w:type="spellStart"/>
+      <w:r>
+        <w:rPr>
+          <w:rFonts w:ascii="Courier New" w:hAnsi="Courier New" w:cs="Courier New"/>
+          <w:sz w:val="20"/>
+          <w:lang w:val="en-US"/>
+        </w:rPr>
+        <w:t>obj</w:t>
+      </w:r>
+      <w:proofErr w:type="spellEnd"/>
+      <w:r>
+        <w:rPr>
+          <w:rFonts w:ascii="Courier New" w:hAnsi="Courier New" w:cs="Courier New"/>
+          <w:sz w:val="20"/>
+          <w:lang w:val="en-US"/>
+        </w:rPr>
+        <w:t>/</w:t>
+      </w:r>
+      <w:proofErr w:type="spellStart"/>
+      <w:r>
+        <w:rPr>
+          <w:rFonts w:ascii="Courier New" w:hAnsi="Courier New" w:cs="Courier New"/>
+          <w:sz w:val="20"/>
+          <w:lang w:val="en-US"/>
+        </w:rPr>
+        <w:t>Inverter.o</w:t>
+      </w:r>
+      <w:proofErr w:type="spellEnd"/>
+      <w:r>
+        <w:rPr>
+          <w:rFonts w:ascii="Courier New" w:hAnsi="Courier New" w:cs="Courier New"/>
+          <w:sz w:val="20"/>
+          <w:lang w:val="en-US"/>
+        </w:rPr>
+        <w:t xml:space="preserve"> ./</w:t>
+      </w:r>
+      <w:proofErr w:type="spellStart"/>
+      <w:r>
+        <w:rPr>
+          <w:rFonts w:ascii="Courier New" w:hAnsi="Courier New" w:cs="Courier New"/>
+          <w:sz w:val="20"/>
+          <w:lang w:val="en-US"/>
+        </w:rPr>
+        <w:t>obj</w:t>
+      </w:r>
+      <w:proofErr w:type="spellEnd"/>
+      <w:r>
+        <w:rPr>
+          <w:rFonts w:ascii="Courier New" w:hAnsi="Courier New" w:cs="Courier New"/>
+          <w:sz w:val="20"/>
+          <w:lang w:val="en-US"/>
+        </w:rPr>
+        <w:t>/</w:t>
+      </w:r>
+      <w:proofErr w:type="spellStart"/>
+      <w:r>
+        <w:rPr>
+          <w:rFonts w:ascii="Courier New" w:hAnsi="Courier New" w:cs="Courier New"/>
+          <w:sz w:val="20"/>
+          <w:lang w:val="en-US"/>
+        </w:rPr>
+        <w:t>Source.o</w:t>
+      </w:r>
+      <w:proofErr w:type="spellEnd"/>
+    </w:p>
+    <w:p>
+      <w:pPr>
+        <w:spacing w:after="0"/>
+        <w:rPr>
+          <w:rFonts w:ascii="Courier New" w:hAnsi="Courier New" w:cs="Courier New"/>
+          <w:sz w:val="20"/>
+          <w:lang w:val="en-US"/>
+        </w:rPr>
+      </w:pPr>
+      <w:r>
+        <w:rPr>
+          <w:rFonts w:ascii="Courier New" w:hAnsi="Courier New" w:cs="Courier New"/>
+          <w:sz w:val="20"/>
+          <w:lang w:val="en-US"/>
+        </w:rPr>
+        <w:tab/>
+        <w:t>$(CC</w:t>
       </w:r>
       <w:proofErr w:type="gramStart"/>
       <w:r>
@@ -3828,7 +3921,7 @@
           <w:sz w:val="20"/>
           <w:lang w:val="en-US"/>
         </w:rPr>
-        <w:t>) :</w:t>
+        <w:t>) .</w:t>
       </w:r>
       <w:proofErr w:type="gramEnd"/>
       <w:r>
@@ -3837,54 +3930,116 @@
           <w:sz w:val="20"/>
           <w:lang w:val="en-US"/>
         </w:rPr>
-        <w:t xml:space="preserve"> $(OBJ)</w:t>
-      </w:r>
-    </w:p>
-    <w:p>
-      <w:pPr>
-        <w:spacing w:after="0"/>
-        <w:rPr>
-          <w:rFonts w:ascii="Courier New" w:hAnsi="Courier New" w:cs="Courier New"/>
-          <w:sz w:val="20"/>
-          <w:lang w:val="en-US"/>
-        </w:rPr>
-      </w:pPr>
-      <w:r>
-        <w:rPr>
-          <w:rFonts w:ascii="Courier New" w:hAnsi="Courier New" w:cs="Courier New"/>
-          <w:sz w:val="20"/>
-          <w:lang w:val="en-US"/>
-        </w:rPr>
-        <w:tab/>
-        <w:t>$(CC) $(OBJ) -o $(TARGET)</w:t>
-      </w:r>
-    </w:p>
-    <w:p>
-      <w:pPr>
-        <w:spacing w:after="0"/>
-        <w:rPr>
-          <w:rFonts w:ascii="Courier New" w:hAnsi="Courier New" w:cs="Courier New"/>
-          <w:sz w:val="20"/>
-          <w:lang w:val="en-US"/>
-        </w:rPr>
-      </w:pPr>
-    </w:p>
-    <w:p>
-      <w:pPr>
-        <w:spacing w:after="0"/>
-        <w:rPr>
-          <w:rFonts w:ascii="Courier New" w:hAnsi="Courier New" w:cs="Courier New"/>
-          <w:sz w:val="20"/>
-          <w:lang w:val="en-US"/>
-        </w:rPr>
-      </w:pPr>
-      <w:r>
-        <w:rPr>
-          <w:rFonts w:ascii="Courier New" w:hAnsi="Courier New" w:cs="Courier New"/>
-          <w:sz w:val="20"/>
-          <w:lang w:val="en-US"/>
-        </w:rPr>
-        <w:t>$(PREF_</w:t>
+        <w:t>/</w:t>
+      </w:r>
+      <w:proofErr w:type="spellStart"/>
+      <w:r>
+        <w:rPr>
+          <w:rFonts w:ascii="Courier New" w:hAnsi="Courier New" w:cs="Courier New"/>
+          <w:sz w:val="20"/>
+          <w:lang w:val="en-US"/>
+        </w:rPr>
+        <w:t>obj</w:t>
+      </w:r>
+      <w:proofErr w:type="spellEnd"/>
+      <w:r>
+        <w:rPr>
+          <w:rFonts w:ascii="Courier New" w:hAnsi="Courier New" w:cs="Courier New"/>
+          <w:sz w:val="20"/>
+          <w:lang w:val="en-US"/>
+        </w:rPr>
+        <w:t>/</w:t>
+      </w:r>
+      <w:proofErr w:type="spellStart"/>
+      <w:r>
+        <w:rPr>
+          <w:rFonts w:ascii="Courier New" w:hAnsi="Courier New" w:cs="Courier New"/>
+          <w:sz w:val="20"/>
+          <w:lang w:val="en-US"/>
+        </w:rPr>
+        <w:t>Inverter.o</w:t>
+      </w:r>
+      <w:proofErr w:type="spellEnd"/>
+      <w:r>
+        <w:rPr>
+          <w:rFonts w:ascii="Courier New" w:hAnsi="Courier New" w:cs="Courier New"/>
+          <w:sz w:val="20"/>
+          <w:lang w:val="en-US"/>
+        </w:rPr>
+        <w:t xml:space="preserve"> ./</w:t>
+      </w:r>
+      <w:proofErr w:type="spellStart"/>
+      <w:r>
+        <w:rPr>
+          <w:rFonts w:ascii="Courier New" w:hAnsi="Courier New" w:cs="Courier New"/>
+          <w:sz w:val="20"/>
+          <w:lang w:val="en-US"/>
+        </w:rPr>
+        <w:t>obj</w:t>
+      </w:r>
+      <w:proofErr w:type="spellEnd"/>
+      <w:r>
+        <w:rPr>
+          <w:rFonts w:ascii="Courier New" w:hAnsi="Courier New" w:cs="Courier New"/>
+          <w:sz w:val="20"/>
+          <w:lang w:val="en-US"/>
+        </w:rPr>
+        <w:t>/</w:t>
+      </w:r>
+      <w:proofErr w:type="spellStart"/>
+      <w:r>
+        <w:rPr>
+          <w:rFonts w:ascii="Courier New" w:hAnsi="Courier New" w:cs="Courier New"/>
+          <w:sz w:val="20"/>
+          <w:lang w:val="en-US"/>
+        </w:rPr>
+        <w:t>Source.o</w:t>
+      </w:r>
+      <w:proofErr w:type="spellEnd"/>
+      <w:r>
+        <w:rPr>
+          <w:rFonts w:ascii="Courier New" w:hAnsi="Courier New" w:cs="Courier New"/>
+          <w:sz w:val="20"/>
+          <w:lang w:val="en-US"/>
+        </w:rPr>
+        <w:t xml:space="preserve"> -o $(TARGET)</w:t>
+      </w:r>
+    </w:p>
+    <w:p>
+      <w:pPr>
+        <w:spacing w:after="0"/>
+        <w:rPr>
+          <w:rFonts w:ascii="Courier New" w:hAnsi="Courier New" w:cs="Courier New"/>
+          <w:sz w:val="20"/>
+          <w:lang w:val="en-US"/>
+        </w:rPr>
+      </w:pPr>
+    </w:p>
+    <w:p>
+      <w:pPr>
+        <w:spacing w:after="0"/>
+        <w:rPr>
+          <w:rFonts w:ascii="Courier New" w:hAnsi="Courier New" w:cs="Courier New"/>
+          <w:sz w:val="20"/>
+          <w:lang w:val="en-US"/>
+        </w:rPr>
+      </w:pPr>
+      <w:r>
+        <w:rPr>
+          <w:rFonts w:ascii="Courier New" w:hAnsi="Courier New" w:cs="Courier New"/>
+          <w:sz w:val="20"/>
+          <w:lang w:val="en-US"/>
+        </w:rPr>
+        <w:t>$(</w:t>
+      </w:r>
+      <w:proofErr w:type="spellStart"/>
+      <w:r>
+        <w:rPr>
+          <w:rFonts w:ascii="Courier New" w:hAnsi="Courier New" w:cs="Courier New"/>
+          <w:sz w:val="20"/>
+          <w:lang w:val="en-US"/>
+        </w:rPr>
+        <w:t>Object_</w:t>
       </w:r>
       <w:proofErr w:type="gramStart"/>
       <w:r>
@@ -3893,7 +4048,16 @@
           <w:sz w:val="20"/>
           <w:lang w:val="en-US"/>
         </w:rPr>
-        <w:t>OBJ)%</w:t>
+        <w:t>Folder</w:t>
+      </w:r>
+      <w:proofErr w:type="spellEnd"/>
+      <w:r>
+        <w:rPr>
+          <w:rFonts w:ascii="Courier New" w:hAnsi="Courier New" w:cs="Courier New"/>
+          <w:sz w:val="20"/>
+          <w:lang w:val="en-US"/>
+        </w:rPr>
+        <w:t>)%</w:t>
       </w:r>
       <w:proofErr w:type="gramEnd"/>
       <w:r>
@@ -3902,7 +4066,25 @@
           <w:sz w:val="20"/>
           <w:lang w:val="en-US"/>
         </w:rPr>
-        <w:t>.o : $(PREF_SRC)%.c</w:t>
+        <w:t>.o : $(</w:t>
+      </w:r>
+      <w:proofErr w:type="spellStart"/>
+      <w:r>
+        <w:rPr>
+          <w:rFonts w:ascii="Courier New" w:hAnsi="Courier New" w:cs="Courier New"/>
+          <w:sz w:val="20"/>
+          <w:lang w:val="en-US"/>
+        </w:rPr>
+        <w:t>Source_Folder</w:t>
+      </w:r>
+      <w:proofErr w:type="spellEnd"/>
+      <w:r>
+        <w:rPr>
+          <w:rFonts w:ascii="Courier New" w:hAnsi="Courier New" w:cs="Courier New"/>
+          <w:sz w:val="20"/>
+          <w:lang w:val="en-US"/>
+        </w:rPr>
+        <w:t>)%.c</w:t>
       </w:r>
     </w:p>
     <w:p>
@@ -3970,6 +4152,7 @@
           <w:lang w:val="en-US"/>
         </w:rPr>
         <w:tab/>
+        <w:t>@</w:t>
       </w:r>
       <w:proofErr w:type="spellStart"/>
       <w:r>
@@ -3987,7 +4170,16 @@
           <w:sz w:val="20"/>
           <w:lang w:val="en-US"/>
         </w:rPr>
-        <w:t xml:space="preserve"> $(PREF_</w:t>
+        <w:t xml:space="preserve"> $(wildcard $(</w:t>
+      </w:r>
+      <w:proofErr w:type="spellStart"/>
+      <w:r>
+        <w:rPr>
+          <w:rFonts w:ascii="Courier New" w:hAnsi="Courier New" w:cs="Courier New"/>
+          <w:sz w:val="20"/>
+          <w:lang w:val="en-US"/>
+        </w:rPr>
+        <w:t>Object_</w:t>
       </w:r>
       <w:proofErr w:type="gramStart"/>
       <w:r>
@@ -3996,7 +4188,16 @@
           <w:sz w:val="20"/>
           <w:lang w:val="en-US"/>
         </w:rPr>
-        <w:t>OBJ)*</w:t>
+        <w:t>Folder</w:t>
+      </w:r>
+      <w:proofErr w:type="spellEnd"/>
+      <w:r>
+        <w:rPr>
+          <w:rFonts w:ascii="Courier New" w:hAnsi="Courier New" w:cs="Courier New"/>
+          <w:sz w:val="20"/>
+          <w:lang w:val="en-US"/>
+        </w:rPr>
+        <w:t>)*</w:t>
       </w:r>
       <w:proofErr w:type="gramEnd"/>
       <w:r>
@@ -4005,8 +4206,114 @@
           <w:sz w:val="20"/>
           <w:lang w:val="en-US"/>
         </w:rPr>
-        <w:t>.o</w:t>
-      </w:r>
+        <w:t>.o)</w:t>
+      </w:r>
+    </w:p>
+    <w:p>
+      <w:pPr>
+        <w:spacing w:after="0"/>
+        <w:rPr>
+          <w:rFonts w:ascii="Courier New" w:hAnsi="Courier New" w:cs="Courier New"/>
+          <w:sz w:val="20"/>
+          <w:lang w:val="en-US"/>
+        </w:rPr>
+      </w:pPr>
+    </w:p>
+    <w:p>
+      <w:pPr>
+        <w:spacing w:after="0"/>
+        <w:rPr>
+          <w:rFonts w:ascii="Courier New" w:hAnsi="Courier New" w:cs="Courier New"/>
+          <w:sz w:val="20"/>
+          <w:lang w:val="en-US"/>
+        </w:rPr>
+      </w:pPr>
+      <w:proofErr w:type="gramStart"/>
+      <w:r>
+        <w:rPr>
+          <w:rFonts w:ascii="Courier New" w:hAnsi="Courier New" w:cs="Courier New"/>
+          <w:sz w:val="20"/>
+          <w:lang w:val="en-US"/>
+        </w:rPr>
+        <w:t>tests :</w:t>
+      </w:r>
+      <w:proofErr w:type="gramEnd"/>
+      <w:r>
+        <w:rPr>
+          <w:rFonts w:ascii="Courier New" w:hAnsi="Courier New" w:cs="Courier New"/>
+          <w:sz w:val="20"/>
+          <w:lang w:val="en-US"/>
+        </w:rPr>
+        <w:t xml:space="preserve"> </w:t>
+      </w:r>
+      <w:proofErr w:type="spellStart"/>
+      <w:r>
+        <w:rPr>
+          <w:rFonts w:ascii="Courier New" w:hAnsi="Courier New" w:cs="Courier New"/>
+          <w:sz w:val="20"/>
+          <w:lang w:val="en-US"/>
+        </w:rPr>
+        <w:t>SimpleTest</w:t>
+      </w:r>
+      <w:proofErr w:type="spellEnd"/>
+      <w:r>
+        <w:rPr>
+          <w:rFonts w:ascii="Courier New" w:hAnsi="Courier New" w:cs="Courier New"/>
+          <w:sz w:val="20"/>
+          <w:lang w:val="en-US"/>
+        </w:rPr>
+        <w:t xml:space="preserve"> </w:t>
+      </w:r>
+      <w:proofErr w:type="spellStart"/>
+      <w:r>
+        <w:rPr>
+          <w:rFonts w:ascii="Courier New" w:hAnsi="Courier New" w:cs="Courier New"/>
+          <w:sz w:val="20"/>
+          <w:lang w:val="en-US"/>
+        </w:rPr>
+        <w:t>NewLineTest</w:t>
+      </w:r>
+      <w:proofErr w:type="spellEnd"/>
+    </w:p>
+    <w:p>
+      <w:pPr>
+        <w:spacing w:after="0"/>
+        <w:rPr>
+          <w:rFonts w:ascii="Courier New" w:hAnsi="Courier New" w:cs="Courier New"/>
+          <w:sz w:val="20"/>
+          <w:lang w:val="en-US"/>
+        </w:rPr>
+      </w:pPr>
+    </w:p>
+    <w:p>
+      <w:pPr>
+        <w:spacing w:after="0"/>
+        <w:rPr>
+          <w:rFonts w:ascii="Courier New" w:hAnsi="Courier New" w:cs="Courier New"/>
+          <w:sz w:val="20"/>
+          <w:lang w:val="en-US"/>
+        </w:rPr>
+      </w:pPr>
+      <w:proofErr w:type="spellStart"/>
+      <w:proofErr w:type="gramStart"/>
+      <w:r>
+        <w:rPr>
+          <w:rFonts w:ascii="Courier New" w:hAnsi="Courier New" w:cs="Courier New"/>
+          <w:sz w:val="20"/>
+          <w:lang w:val="en-US"/>
+        </w:rPr>
+        <w:t>SimpleTest</w:t>
+      </w:r>
+      <w:proofErr w:type="spellEnd"/>
+      <w:r>
+        <w:rPr>
+          <w:rFonts w:ascii="Courier New" w:hAnsi="Courier New" w:cs="Courier New"/>
+          <w:sz w:val="20"/>
+          <w:lang w:val="en-US"/>
+        </w:rPr>
+        <w:t xml:space="preserve"> :</w:t>
+      </w:r>
+      <w:proofErr w:type="gramEnd"/>
     </w:p>
     <w:p>
       <w:pPr>
@@ -4024,24 +4331,16 @@
           <w:lang w:val="en-US"/>
         </w:rPr>
         <w:tab/>
-      </w:r>
-      <w:proofErr w:type="spellStart"/>
-      <w:r>
-        <w:rPr>
-          <w:rFonts w:ascii="Courier New" w:hAnsi="Courier New" w:cs="Courier New"/>
-          <w:sz w:val="20"/>
-          <w:lang w:val="en-US"/>
-        </w:rPr>
-        <w:t>rm</w:t>
-      </w:r>
-      <w:proofErr w:type="spellEnd"/>
-      <w:r>
-        <w:rPr>
-          <w:rFonts w:ascii="Courier New" w:hAnsi="Courier New" w:cs="Courier New"/>
-          <w:sz w:val="20"/>
-          <w:lang w:val="en-US"/>
-        </w:rPr>
-        <w:t xml:space="preserve"> $(PREF_</w:t>
+        <w:t>@echo "12345" &gt; $(</w:t>
+      </w:r>
+      <w:proofErr w:type="spellStart"/>
+      <w:r>
+        <w:rPr>
+          <w:rFonts w:ascii="Courier New" w:hAnsi="Courier New" w:cs="Courier New"/>
+          <w:sz w:val="20"/>
+          <w:lang w:val="en-US"/>
+        </w:rPr>
+        <w:t>Test_</w:t>
       </w:r>
       <w:proofErr w:type="gramStart"/>
       <w:r>
@@ -4050,8 +4349,27 @@
           <w:sz w:val="20"/>
           <w:lang w:val="en-US"/>
         </w:rPr>
-        <w:t>TEST)*.bin</w:t>
-      </w:r>
+        <w:t>Folder</w:t>
+      </w:r>
+      <w:proofErr w:type="spellEnd"/>
+      <w:r>
+        <w:rPr>
+          <w:rFonts w:ascii="Courier New" w:hAnsi="Courier New" w:cs="Courier New"/>
+          <w:sz w:val="20"/>
+          <w:lang w:val="en-US"/>
+        </w:rPr>
+        <w:t>)</w:t>
+      </w:r>
+      <w:proofErr w:type="spellStart"/>
+      <w:r>
+        <w:rPr>
+          <w:rFonts w:ascii="Courier New" w:hAnsi="Courier New" w:cs="Courier New"/>
+          <w:sz w:val="20"/>
+          <w:lang w:val="en-US"/>
+        </w:rPr>
+        <w:t>input.bin</w:t>
+      </w:r>
+      <w:proofErr w:type="spellEnd"/>
       <w:proofErr w:type="gramEnd"/>
     </w:p>
     <w:p>
@@ -4063,16 +4381,24 @@
           <w:lang w:val="en-US"/>
         </w:rPr>
       </w:pPr>
-    </w:p>
-    <w:p>
-      <w:pPr>
-        <w:spacing w:after="0"/>
-        <w:rPr>
-          <w:rFonts w:ascii="Courier New" w:hAnsi="Courier New" w:cs="Courier New"/>
-          <w:sz w:val="20"/>
-          <w:lang w:val="en-US"/>
-        </w:rPr>
-      </w:pPr>
+      <w:r>
+        <w:rPr>
+          <w:rFonts w:ascii="Courier New" w:hAnsi="Courier New" w:cs="Courier New"/>
+          <w:sz w:val="20"/>
+          <w:lang w:val="en-US"/>
+        </w:rPr>
+        <w:tab/>
+        <w:t>@echo "\n54321" &gt; $(</w:t>
+      </w:r>
+      <w:proofErr w:type="spellStart"/>
+      <w:r>
+        <w:rPr>
+          <w:rFonts w:ascii="Courier New" w:hAnsi="Courier New" w:cs="Courier New"/>
+          <w:sz w:val="20"/>
+          <w:lang w:val="en-US"/>
+        </w:rPr>
+        <w:t>Test_</w:t>
+      </w:r>
       <w:proofErr w:type="gramStart"/>
       <w:r>
         <w:rPr>
@@ -4080,66 +4406,46 @@
           <w:sz w:val="20"/>
           <w:lang w:val="en-US"/>
         </w:rPr>
-        <w:t>tests :</w:t>
-      </w:r>
+        <w:t>Folder</w:t>
+      </w:r>
+      <w:proofErr w:type="spellEnd"/>
+      <w:r>
+        <w:rPr>
+          <w:rFonts w:ascii="Courier New" w:hAnsi="Courier New" w:cs="Courier New"/>
+          <w:sz w:val="20"/>
+          <w:lang w:val="en-US"/>
+        </w:rPr>
+        <w:t>)</w:t>
+      </w:r>
+      <w:proofErr w:type="spellStart"/>
+      <w:r>
+        <w:rPr>
+          <w:rFonts w:ascii="Courier New" w:hAnsi="Courier New" w:cs="Courier New"/>
+          <w:sz w:val="20"/>
+          <w:lang w:val="en-US"/>
+        </w:rPr>
+        <w:t>answer.bin</w:t>
+      </w:r>
+      <w:proofErr w:type="spellEnd"/>
       <w:proofErr w:type="gramEnd"/>
-      <w:r>
-        <w:rPr>
-          <w:rFonts w:ascii="Courier New" w:hAnsi="Courier New" w:cs="Courier New"/>
-          <w:sz w:val="20"/>
-          <w:lang w:val="en-US"/>
-        </w:rPr>
-        <w:t xml:space="preserve"> </w:t>
-      </w:r>
-      <w:proofErr w:type="spellStart"/>
-      <w:r>
-        <w:rPr>
-          <w:rFonts w:ascii="Courier New" w:hAnsi="Courier New" w:cs="Courier New"/>
-          <w:sz w:val="20"/>
-          <w:lang w:val="en-US"/>
-        </w:rPr>
-        <w:t>SimpleTest</w:t>
-      </w:r>
-      <w:proofErr w:type="spellEnd"/>
-      <w:r>
-        <w:rPr>
-          <w:rFonts w:ascii="Courier New" w:hAnsi="Courier New" w:cs="Courier New"/>
-          <w:sz w:val="20"/>
-          <w:lang w:val="en-US"/>
-        </w:rPr>
-        <w:t xml:space="preserve"> </w:t>
-      </w:r>
-      <w:proofErr w:type="spellStart"/>
-      <w:r>
-        <w:rPr>
-          <w:rFonts w:ascii="Courier New" w:hAnsi="Courier New" w:cs="Courier New"/>
-          <w:sz w:val="20"/>
-          <w:lang w:val="en-US"/>
-        </w:rPr>
-        <w:t>NewLineTest</w:t>
-      </w:r>
-      <w:proofErr w:type="spellEnd"/>
-    </w:p>
-    <w:p>
-      <w:pPr>
-        <w:spacing w:after="0"/>
-        <w:rPr>
-          <w:rFonts w:ascii="Courier New" w:hAnsi="Courier New" w:cs="Courier New"/>
-          <w:sz w:val="20"/>
-          <w:lang w:val="en-US"/>
-        </w:rPr>
-      </w:pPr>
-    </w:p>
-    <w:p>
-      <w:pPr>
-        <w:spacing w:after="0"/>
-        <w:rPr>
-          <w:rFonts w:ascii="Courier New" w:hAnsi="Courier New" w:cs="Courier New"/>
-          <w:sz w:val="20"/>
-          <w:lang w:val="en-US"/>
-        </w:rPr>
-      </w:pPr>
-      <w:proofErr w:type="spellStart"/>
+    </w:p>
+    <w:p>
+      <w:pPr>
+        <w:spacing w:after="0"/>
+        <w:rPr>
+          <w:rFonts w:ascii="Courier New" w:hAnsi="Courier New" w:cs="Courier New"/>
+          <w:sz w:val="20"/>
+          <w:lang w:val="en-US"/>
+        </w:rPr>
+      </w:pPr>
+      <w:r>
+        <w:rPr>
+          <w:rFonts w:ascii="Courier New" w:hAnsi="Courier New" w:cs="Courier New"/>
+          <w:sz w:val="20"/>
+          <w:lang w:val="en-US"/>
+        </w:rPr>
+        <w:tab/>
+      </w:r>
       <w:proofErr w:type="gramStart"/>
       <w:r>
         <w:rPr>
@@ -4147,18 +4453,91 @@
           <w:sz w:val="20"/>
           <w:lang w:val="en-US"/>
         </w:rPr>
-        <w:t>SimpleTest</w:t>
-      </w:r>
-      <w:proofErr w:type="spellEnd"/>
-      <w:r>
-        <w:rPr>
-          <w:rFonts w:ascii="Courier New" w:hAnsi="Courier New" w:cs="Courier New"/>
-          <w:sz w:val="20"/>
-          <w:lang w:val="en-US"/>
-        </w:rPr>
-        <w:t xml:space="preserve"> :</w:t>
-      </w:r>
+        <w:t>@./</w:t>
+      </w:r>
+      <w:proofErr w:type="spellStart"/>
       <w:proofErr w:type="gramEnd"/>
+      <w:r>
+        <w:rPr>
+          <w:rFonts w:ascii="Courier New" w:hAnsi="Courier New" w:cs="Courier New"/>
+          <w:sz w:val="20"/>
+          <w:lang w:val="en-US"/>
+        </w:rPr>
+        <w:t>BufferInversion</w:t>
+      </w:r>
+      <w:proofErr w:type="spellEnd"/>
+      <w:r>
+        <w:rPr>
+          <w:rFonts w:ascii="Courier New" w:hAnsi="Courier New" w:cs="Courier New"/>
+          <w:sz w:val="20"/>
+          <w:lang w:val="en-US"/>
+        </w:rPr>
+        <w:t xml:space="preserve"> $(</w:t>
+      </w:r>
+      <w:proofErr w:type="spellStart"/>
+      <w:r>
+        <w:rPr>
+          <w:rFonts w:ascii="Courier New" w:hAnsi="Courier New" w:cs="Courier New"/>
+          <w:sz w:val="20"/>
+          <w:lang w:val="en-US"/>
+        </w:rPr>
+        <w:t>Test_Folder</w:t>
+      </w:r>
+      <w:proofErr w:type="spellEnd"/>
+      <w:r>
+        <w:rPr>
+          <w:rFonts w:ascii="Courier New" w:hAnsi="Courier New" w:cs="Courier New"/>
+          <w:sz w:val="20"/>
+          <w:lang w:val="en-US"/>
+        </w:rPr>
+        <w:t>)</w:t>
+      </w:r>
+      <w:proofErr w:type="spellStart"/>
+      <w:r>
+        <w:rPr>
+          <w:rFonts w:ascii="Courier New" w:hAnsi="Courier New" w:cs="Courier New"/>
+          <w:sz w:val="20"/>
+          <w:lang w:val="en-US"/>
+        </w:rPr>
+        <w:t>input.bin</w:t>
+      </w:r>
+      <w:proofErr w:type="spellEnd"/>
+      <w:r>
+        <w:rPr>
+          <w:rFonts w:ascii="Courier New" w:hAnsi="Courier New" w:cs="Courier New"/>
+          <w:sz w:val="20"/>
+          <w:lang w:val="en-US"/>
+        </w:rPr>
+        <w:t xml:space="preserve"> $(</w:t>
+      </w:r>
+      <w:proofErr w:type="spellStart"/>
+      <w:r>
+        <w:rPr>
+          <w:rFonts w:ascii="Courier New" w:hAnsi="Courier New" w:cs="Courier New"/>
+          <w:sz w:val="20"/>
+          <w:lang w:val="en-US"/>
+        </w:rPr>
+        <w:t>Test_Folder</w:t>
+      </w:r>
+      <w:proofErr w:type="spellEnd"/>
+      <w:r>
+        <w:rPr>
+          <w:rFonts w:ascii="Courier New" w:hAnsi="Courier New" w:cs="Courier New"/>
+          <w:sz w:val="20"/>
+          <w:lang w:val="en-US"/>
+        </w:rPr>
+        <w:t>)</w:t>
+      </w:r>
+      <w:proofErr w:type="spellStart"/>
+      <w:r>
+        <w:rPr>
+          <w:rFonts w:ascii="Courier New" w:hAnsi="Courier New" w:cs="Courier New"/>
+          <w:sz w:val="20"/>
+          <w:lang w:val="en-US"/>
+        </w:rPr>
+        <w:t>output.bin</w:t>
+      </w:r>
+      <w:proofErr w:type="spellEnd"/>
     </w:p>
     <w:p>
       <w:pPr>
@@ -4176,7 +4555,16 @@
           <w:lang w:val="en-US"/>
         </w:rPr>
         <w:tab/>
-        <w:t>@echo "12345" &gt; $(PREF_</w:t>
+        <w:t>@diff $(</w:t>
+      </w:r>
+      <w:proofErr w:type="spellStart"/>
+      <w:r>
+        <w:rPr>
+          <w:rFonts w:ascii="Courier New" w:hAnsi="Courier New" w:cs="Courier New"/>
+          <w:sz w:val="20"/>
+          <w:lang w:val="en-US"/>
+        </w:rPr>
+        <w:t>Test_</w:t>
       </w:r>
       <w:proofErr w:type="gramStart"/>
       <w:r>
@@ -4185,178 +4573,53 @@
           <w:sz w:val="20"/>
           <w:lang w:val="en-US"/>
         </w:rPr>
-        <w:t>TEST)</w:t>
-      </w:r>
-      <w:proofErr w:type="spellStart"/>
-      <w:r>
-        <w:rPr>
-          <w:rFonts w:ascii="Courier New" w:hAnsi="Courier New" w:cs="Courier New"/>
-          <w:sz w:val="20"/>
-          <w:lang w:val="en-US"/>
-        </w:rPr>
-        <w:t>input.bin</w:t>
+        <w:t>Folder</w:t>
+      </w:r>
+      <w:proofErr w:type="spellEnd"/>
+      <w:r>
+        <w:rPr>
+          <w:rFonts w:ascii="Courier New" w:hAnsi="Courier New" w:cs="Courier New"/>
+          <w:sz w:val="20"/>
+          <w:lang w:val="en-US"/>
+        </w:rPr>
+        <w:t>)</w:t>
+      </w:r>
+      <w:proofErr w:type="spellStart"/>
+      <w:r>
+        <w:rPr>
+          <w:rFonts w:ascii="Courier New" w:hAnsi="Courier New" w:cs="Courier New"/>
+          <w:sz w:val="20"/>
+          <w:lang w:val="en-US"/>
+        </w:rPr>
+        <w:t>output.bin</w:t>
       </w:r>
       <w:proofErr w:type="spellEnd"/>
       <w:proofErr w:type="gramEnd"/>
-    </w:p>
-    <w:p>
-      <w:pPr>
-        <w:spacing w:after="0"/>
-        <w:rPr>
-          <w:rFonts w:ascii="Courier New" w:hAnsi="Courier New" w:cs="Courier New"/>
-          <w:sz w:val="20"/>
-          <w:lang w:val="en-US"/>
-        </w:rPr>
-      </w:pPr>
-      <w:r>
-        <w:rPr>
-          <w:rFonts w:ascii="Courier New" w:hAnsi="Courier New" w:cs="Courier New"/>
-          <w:sz w:val="20"/>
-          <w:lang w:val="en-US"/>
-        </w:rPr>
-        <w:tab/>
-        <w:t>@echo "\n54321" &gt; $(PREF_</w:t>
-      </w:r>
-      <w:proofErr w:type="gramStart"/>
-      <w:r>
-        <w:rPr>
-          <w:rFonts w:ascii="Courier New" w:hAnsi="Courier New" w:cs="Courier New"/>
-          <w:sz w:val="20"/>
-          <w:lang w:val="en-US"/>
-        </w:rPr>
-        <w:t>TEST)</w:t>
-      </w:r>
-      <w:proofErr w:type="spellStart"/>
-      <w:r>
-        <w:rPr>
-          <w:rFonts w:ascii="Courier New" w:hAnsi="Courier New" w:cs="Courier New"/>
-          <w:sz w:val="20"/>
-          <w:lang w:val="en-US"/>
-        </w:rPr>
-        <w:t>answer.bin</w:t>
-      </w:r>
-      <w:proofErr w:type="spellEnd"/>
-      <w:proofErr w:type="gramEnd"/>
-    </w:p>
-    <w:p>
-      <w:pPr>
-        <w:spacing w:after="0"/>
-        <w:rPr>
-          <w:rFonts w:ascii="Courier New" w:hAnsi="Courier New" w:cs="Courier New"/>
-          <w:sz w:val="20"/>
-          <w:lang w:val="en-US"/>
-        </w:rPr>
-      </w:pPr>
-      <w:r>
-        <w:rPr>
-          <w:rFonts w:ascii="Courier New" w:hAnsi="Courier New" w:cs="Courier New"/>
-          <w:sz w:val="20"/>
-          <w:lang w:val="en-US"/>
-        </w:rPr>
-        <w:tab/>
-      </w:r>
-      <w:proofErr w:type="gramStart"/>
-      <w:r>
-        <w:rPr>
-          <w:rFonts w:ascii="Courier New" w:hAnsi="Courier New" w:cs="Courier New"/>
-          <w:sz w:val="20"/>
-          <w:lang w:val="en-US"/>
-        </w:rPr>
-        <w:t>@./</w:t>
-      </w:r>
-      <w:proofErr w:type="spellStart"/>
-      <w:proofErr w:type="gramEnd"/>
-      <w:r>
-        <w:rPr>
-          <w:rFonts w:ascii="Courier New" w:hAnsi="Courier New" w:cs="Courier New"/>
-          <w:sz w:val="20"/>
-          <w:lang w:val="en-US"/>
-        </w:rPr>
-        <w:t>BufferInversion</w:t>
-      </w:r>
-      <w:proofErr w:type="spellEnd"/>
-      <w:r>
-        <w:rPr>
-          <w:rFonts w:ascii="Courier New" w:hAnsi="Courier New" w:cs="Courier New"/>
-          <w:sz w:val="20"/>
-          <w:lang w:val="en-US"/>
-        </w:rPr>
-        <w:t xml:space="preserve"> $(PREF_TEST)</w:t>
-      </w:r>
-      <w:proofErr w:type="spellStart"/>
-      <w:r>
-        <w:rPr>
-          <w:rFonts w:ascii="Courier New" w:hAnsi="Courier New" w:cs="Courier New"/>
-          <w:sz w:val="20"/>
-          <w:lang w:val="en-US"/>
-        </w:rPr>
-        <w:t>input.bin</w:t>
-      </w:r>
-      <w:proofErr w:type="spellEnd"/>
-      <w:r>
-        <w:rPr>
-          <w:rFonts w:ascii="Courier New" w:hAnsi="Courier New" w:cs="Courier New"/>
-          <w:sz w:val="20"/>
-          <w:lang w:val="en-US"/>
-        </w:rPr>
-        <w:t xml:space="preserve"> $(PREF_TEST)</w:t>
-      </w:r>
-      <w:proofErr w:type="spellStart"/>
-      <w:r>
-        <w:rPr>
-          <w:rFonts w:ascii="Courier New" w:hAnsi="Courier New" w:cs="Courier New"/>
-          <w:sz w:val="20"/>
-          <w:lang w:val="en-US"/>
-        </w:rPr>
-        <w:t>output.bin</w:t>
-      </w:r>
-      <w:proofErr w:type="spellEnd"/>
-    </w:p>
-    <w:p>
-      <w:pPr>
-        <w:spacing w:after="0"/>
-        <w:rPr>
-          <w:rFonts w:ascii="Courier New" w:hAnsi="Courier New" w:cs="Courier New"/>
-          <w:sz w:val="20"/>
-          <w:lang w:val="en-US"/>
-        </w:rPr>
-      </w:pPr>
-      <w:r>
-        <w:rPr>
-          <w:rFonts w:ascii="Courier New" w:hAnsi="Courier New" w:cs="Courier New"/>
-          <w:sz w:val="20"/>
-          <w:lang w:val="en-US"/>
-        </w:rPr>
-        <w:tab/>
-        <w:t>@diff $(PREF_</w:t>
-      </w:r>
-      <w:proofErr w:type="gramStart"/>
-      <w:r>
-        <w:rPr>
-          <w:rFonts w:ascii="Courier New" w:hAnsi="Courier New" w:cs="Courier New"/>
-          <w:sz w:val="20"/>
-          <w:lang w:val="en-US"/>
-        </w:rPr>
-        <w:t>TEST)</w:t>
-      </w:r>
-      <w:proofErr w:type="spellStart"/>
-      <w:r>
-        <w:rPr>
-          <w:rFonts w:ascii="Courier New" w:hAnsi="Courier New" w:cs="Courier New"/>
-          <w:sz w:val="20"/>
-          <w:lang w:val="en-US"/>
-        </w:rPr>
-        <w:t>output.bin</w:t>
-      </w:r>
-      <w:proofErr w:type="spellEnd"/>
-      <w:proofErr w:type="gramEnd"/>
-      <w:r>
-        <w:rPr>
-          <w:rFonts w:ascii="Courier New" w:hAnsi="Courier New" w:cs="Courier New"/>
-          <w:sz w:val="20"/>
-          <w:lang w:val="en-US"/>
-        </w:rPr>
-        <w:t xml:space="preserve"> $(PREF_TEST)</w:t>
+      <w:r>
+        <w:rPr>
+          <w:rFonts w:ascii="Courier New" w:hAnsi="Courier New" w:cs="Courier New"/>
+          <w:sz w:val="20"/>
+          <w:lang w:val="en-US"/>
+        </w:rPr>
+        <w:t xml:space="preserve"> $(</w:t>
+      </w:r>
+      <w:proofErr w:type="spellStart"/>
+      <w:r>
+        <w:rPr>
+          <w:rFonts w:ascii="Courier New" w:hAnsi="Courier New" w:cs="Courier New"/>
+          <w:sz w:val="20"/>
+          <w:lang w:val="en-US"/>
+        </w:rPr>
+        <w:t>Test_Folder</w:t>
+      </w:r>
+      <w:proofErr w:type="spellEnd"/>
+      <w:r>
+        <w:rPr>
+          <w:rFonts w:ascii="Courier New" w:hAnsi="Courier New" w:cs="Courier New"/>
+          <w:sz w:val="20"/>
+          <w:lang w:val="en-US"/>
+        </w:rPr>
+        <w:t>)</w:t>
       </w:r>
       <w:proofErr w:type="spellStart"/>
       <w:r>
@@ -4403,7 +4666,16 @@
           <w:sz w:val="20"/>
           <w:lang w:val="en-US"/>
         </w:rPr>
-        <w:t xml:space="preserve"> $(PREF_</w:t>
+        <w:t xml:space="preserve"> $(</w:t>
+      </w:r>
+      <w:proofErr w:type="spellStart"/>
+      <w:r>
+        <w:rPr>
+          <w:rFonts w:ascii="Courier New" w:hAnsi="Courier New" w:cs="Courier New"/>
+          <w:sz w:val="20"/>
+          <w:lang w:val="en-US"/>
+        </w:rPr>
+        <w:t>Test_</w:t>
       </w:r>
       <w:proofErr w:type="gramStart"/>
       <w:r>
@@ -4412,7 +4684,16 @@
           <w:sz w:val="20"/>
           <w:lang w:val="en-US"/>
         </w:rPr>
-        <w:t>TEST)*.bin</w:t>
+        <w:t>Folder</w:t>
+      </w:r>
+      <w:proofErr w:type="spellEnd"/>
+      <w:r>
+        <w:rPr>
+          <w:rFonts w:ascii="Courier New" w:hAnsi="Courier New" w:cs="Courier New"/>
+          <w:sz w:val="20"/>
+          <w:lang w:val="en-US"/>
+        </w:rPr>
+        <w:t>)*.bin</w:t>
       </w:r>
       <w:proofErr w:type="gramEnd"/>
     </w:p>
@@ -4472,7 +4753,16 @@
           <w:lang w:val="en-US"/>
         </w:rPr>
         <w:tab/>
-        <w:t>@echo "123\n456" &gt; $(PREF_</w:t>
+        <w:t>@echo "123\n456" &gt; $(</w:t>
+      </w:r>
+      <w:proofErr w:type="spellStart"/>
+      <w:r>
+        <w:rPr>
+          <w:rFonts w:ascii="Courier New" w:hAnsi="Courier New" w:cs="Courier New"/>
+          <w:sz w:val="20"/>
+          <w:lang w:val="en-US"/>
+        </w:rPr>
+        <w:t>Test_</w:t>
       </w:r>
       <w:proofErr w:type="gramStart"/>
       <w:r>
@@ -4481,7 +4771,16 @@
           <w:sz w:val="20"/>
           <w:lang w:val="en-US"/>
         </w:rPr>
-        <w:t>TEST)</w:t>
+        <w:t>Folder</w:t>
+      </w:r>
+      <w:proofErr w:type="spellEnd"/>
+      <w:r>
+        <w:rPr>
+          <w:rFonts w:ascii="Courier New" w:hAnsi="Courier New" w:cs="Courier New"/>
+          <w:sz w:val="20"/>
+          <w:lang w:val="en-US"/>
+        </w:rPr>
+        <w:t>)</w:t>
       </w:r>
       <w:proofErr w:type="spellStart"/>
       <w:r>
@@ -4511,7 +4810,16 @@
           <w:lang w:val="en-US"/>
         </w:rPr>
         <w:tab/>
-        <w:t>@echo "\n654\n321" &gt; $(PREF_</w:t>
+        <w:t>@echo "\n654\n321" &gt; $(</w:t>
+      </w:r>
+      <w:proofErr w:type="spellStart"/>
+      <w:r>
+        <w:rPr>
+          <w:rFonts w:ascii="Courier New" w:hAnsi="Courier New" w:cs="Courier New"/>
+          <w:sz w:val="20"/>
+          <w:lang w:val="en-US"/>
+        </w:rPr>
+        <w:t>Test_</w:t>
       </w:r>
       <w:proofErr w:type="gramStart"/>
       <w:r>
@@ -4520,7 +4828,16 @@
           <w:sz w:val="20"/>
           <w:lang w:val="en-US"/>
         </w:rPr>
-        <w:t>TEST)</w:t>
+        <w:t>Folder</w:t>
+      </w:r>
+      <w:proofErr w:type="spellEnd"/>
+      <w:r>
+        <w:rPr>
+          <w:rFonts w:ascii="Courier New" w:hAnsi="Courier New" w:cs="Courier New"/>
+          <w:sz w:val="20"/>
+          <w:lang w:val="en-US"/>
+        </w:rPr>
+        <w:t>)</w:t>
       </w:r>
       <w:proofErr w:type="spellStart"/>
       <w:r>
@@ -4577,7 +4894,25 @@
           <w:sz w:val="20"/>
           <w:lang w:val="en-US"/>
         </w:rPr>
-        <w:t xml:space="preserve"> $(PREF_TEST)</w:t>
+        <w:t xml:space="preserve"> $(</w:t>
+      </w:r>
+      <w:proofErr w:type="spellStart"/>
+      <w:r>
+        <w:rPr>
+          <w:rFonts w:ascii="Courier New" w:hAnsi="Courier New" w:cs="Courier New"/>
+          <w:sz w:val="20"/>
+          <w:lang w:val="en-US"/>
+        </w:rPr>
+        <w:t>Test_Folder</w:t>
+      </w:r>
+      <w:proofErr w:type="spellEnd"/>
+      <w:r>
+        <w:rPr>
+          <w:rFonts w:ascii="Courier New" w:hAnsi="Courier New" w:cs="Courier New"/>
+          <w:sz w:val="20"/>
+          <w:lang w:val="en-US"/>
+        </w:rPr>
+        <w:t>)</w:t>
       </w:r>
       <w:proofErr w:type="spellStart"/>
       <w:r>
@@ -4595,7 +4930,25 @@
           <w:sz w:val="20"/>
           <w:lang w:val="en-US"/>
         </w:rPr>
-        <w:t xml:space="preserve"> $(PREF_TEST)</w:t>
+        <w:t xml:space="preserve"> $(</w:t>
+      </w:r>
+      <w:proofErr w:type="spellStart"/>
+      <w:r>
+        <w:rPr>
+          <w:rFonts w:ascii="Courier New" w:hAnsi="Courier New" w:cs="Courier New"/>
+          <w:sz w:val="20"/>
+          <w:lang w:val="en-US"/>
+        </w:rPr>
+        <w:t>Test_Folder</w:t>
+      </w:r>
+      <w:proofErr w:type="spellEnd"/>
+      <w:r>
+        <w:rPr>
+          <w:rFonts w:ascii="Courier New" w:hAnsi="Courier New" w:cs="Courier New"/>
+          <w:sz w:val="20"/>
+          <w:lang w:val="en-US"/>
+        </w:rPr>
+        <w:t>)</w:t>
       </w:r>
       <w:proofErr w:type="spellStart"/>
       <w:r>
@@ -4624,7 +4977,16 @@
           <w:lang w:val="en-US"/>
         </w:rPr>
         <w:tab/>
-        <w:t>@diff $(PREF_</w:t>
+        <w:t>@diff $(</w:t>
+      </w:r>
+      <w:proofErr w:type="spellStart"/>
+      <w:r>
+        <w:rPr>
+          <w:rFonts w:ascii="Courier New" w:hAnsi="Courier New" w:cs="Courier New"/>
+          <w:sz w:val="20"/>
+          <w:lang w:val="en-US"/>
+        </w:rPr>
+        <w:t>Test_</w:t>
       </w:r>
       <w:proofErr w:type="gramStart"/>
       <w:r>
@@ -4633,7 +4995,16 @@
           <w:sz w:val="20"/>
           <w:lang w:val="en-US"/>
         </w:rPr>
-        <w:t>TEST)</w:t>
+        <w:t>Folder</w:t>
+      </w:r>
+      <w:proofErr w:type="spellEnd"/>
+      <w:r>
+        <w:rPr>
+          <w:rFonts w:ascii="Courier New" w:hAnsi="Courier New" w:cs="Courier New"/>
+          <w:sz w:val="20"/>
+          <w:lang w:val="en-US"/>
+        </w:rPr>
+        <w:t>)</w:t>
       </w:r>
       <w:proofErr w:type="spellStart"/>
       <w:r>
@@ -4652,7 +5023,25 @@
           <w:sz w:val="20"/>
           <w:lang w:val="en-US"/>
         </w:rPr>
-        <w:t xml:space="preserve"> $(PREF_TEST)</w:t>
+        <w:t xml:space="preserve"> $(</w:t>
+      </w:r>
+      <w:proofErr w:type="spellStart"/>
+      <w:r>
+        <w:rPr>
+          <w:rFonts w:ascii="Courier New" w:hAnsi="Courier New" w:cs="Courier New"/>
+          <w:sz w:val="20"/>
+          <w:lang w:val="en-US"/>
+        </w:rPr>
+        <w:t>Test_Folder</w:t>
+      </w:r>
+      <w:proofErr w:type="spellEnd"/>
+      <w:r>
+        <w:rPr>
+          <w:rFonts w:ascii="Courier New" w:hAnsi="Courier New" w:cs="Courier New"/>
+          <w:sz w:val="20"/>
+          <w:lang w:val="en-US"/>
+        </w:rPr>
+        <w:t>)</w:t>
       </w:r>
       <w:proofErr w:type="spellStart"/>
       <w:r>
@@ -4699,7 +5088,16 @@
           <w:sz w:val="20"/>
           <w:lang w:val="en-US"/>
         </w:rPr>
-        <w:t xml:space="preserve"> $(PREF_</w:t>
+        <w:t xml:space="preserve"> $(</w:t>
+      </w:r>
+      <w:proofErr w:type="spellStart"/>
+      <w:r>
+        <w:rPr>
+          <w:rFonts w:ascii="Courier New" w:hAnsi="Courier New" w:cs="Courier New"/>
+          <w:sz w:val="20"/>
+          <w:lang w:val="en-US"/>
+        </w:rPr>
+        <w:t>Test_</w:t>
       </w:r>
       <w:proofErr w:type="gramStart"/>
       <w:r>
@@ -4708,8 +5106,19 @@
           <w:sz w:val="20"/>
           <w:lang w:val="en-US"/>
         </w:rPr>
-        <w:t>TEST)*.bin</w:t>
-      </w:r>
+        <w:t>Folder</w:t>
+      </w:r>
+      <w:proofErr w:type="spellEnd"/>
+      <w:r>
+        <w:rPr>
+          <w:rFonts w:ascii="Courier New" w:hAnsi="Courier New" w:cs="Courier New"/>
+          <w:sz w:val="20"/>
+          <w:lang w:val="en-US"/>
+        </w:rPr>
+        <w:t>)*.bin</w:t>
+      </w:r>
+      <w:bookmarkStart w:id="13" w:name="_GoBack"/>
+      <w:bookmarkEnd w:id="13"/>
       <w:proofErr w:type="gramEnd"/>
     </w:p>
     <w:sectPr>
@@ -5943,7 +6352,7 @@
 </file>
 
 <file path=customXml/itemProps1.xml><?xml version="1.0" encoding="utf-8"?>
-<ds:datastoreItem xmlns:ds="http://schemas.openxmlformats.org/officeDocument/2006/customXml" ds:itemID="{7D99DF88-5063-4FE8-921E-1123945913AC}">
+<ds:datastoreItem xmlns:ds="http://schemas.openxmlformats.org/officeDocument/2006/customXml" ds:itemID="{78EAA182-B2B7-40A0-BF6E-34B4E315AC87}">
   <ds:schemaRefs>
     <ds:schemaRef ds:uri="http://schemas.openxmlformats.org/officeDocument/2006/bibliography"/>
   </ds:schemaRefs>

</xml_diff>

<commit_message>
MOIU lab3 done. Osisp 3 and 4 reports are updated
</commit_message>
<xml_diff>
--- a/osisp/NoLabs/Бычко_осисп_3.docx
+++ b/osisp/NoLabs/Бычко_осисп_3.docx
@@ -1373,11 +1373,13 @@
           <w:pPr>
             <w:pStyle w:val="21"/>
             <w:rPr>
-              <w:rFonts w:ascii="Times New Roman" w:eastAsiaTheme="minorEastAsia" w:hAnsi="Times New Roman" w:cs="Times New Roman"/>
+              <w:rStyle w:val="a3"/>
+              <w:rFonts w:ascii="Times New Roman" w:hAnsi="Times New Roman" w:cs="Times New Roman"/>
               <w:noProof/>
+              <w:color w:val="auto"/>
               <w:sz w:val="28"/>
               <w:szCs w:val="28"/>
-              <w:lang w:eastAsia="ru-RU"/>
+              <w:lang w:val="en-US"/>
             </w:rPr>
           </w:pPr>
           <w:hyperlink r:id="rId11" w:anchor="_Toc146631501" w:history="1">
@@ -1429,7 +1431,7 @@
               <w:lang w:eastAsia="ru-RU"/>
             </w:rPr>
           </w:pPr>
-          <w:hyperlink r:id="rId12" w:anchor="_Toc146631503" w:history="1">
+          <w:hyperlink r:id="rId12" w:anchor="_Toc146631502" w:history="1">
             <w:r>
               <w:rPr>
                 <w:rStyle w:val="a3"/>
@@ -1438,7 +1440,7 @@
                 <w:sz w:val="28"/>
                 <w:szCs w:val="28"/>
               </w:rPr>
-              <w:t>Приложение А (обязательное) Листинг кода</w:t>
+              <w:t>Список использованных источников</w:t>
             </w:r>
             <w:r>
               <w:rPr>
@@ -1463,9 +1465,79 @@
                 <w:szCs w:val="28"/>
                 <w:lang w:val="en-US"/>
               </w:rPr>
-              <w:t>9</w:t>
+              <w:t>8</w:t>
             </w:r>
           </w:hyperlink>
+        </w:p>
+        <w:bookmarkStart w:id="0" w:name="_GoBack"/>
+        <w:bookmarkEnd w:id="0"/>
+        <w:p>
+          <w:pPr>
+            <w:pStyle w:val="21"/>
+            <w:rPr>
+              <w:rFonts w:ascii="Times New Roman" w:eastAsiaTheme="minorEastAsia" w:hAnsi="Times New Roman" w:cs="Times New Roman"/>
+              <w:noProof/>
+              <w:sz w:val="28"/>
+              <w:szCs w:val="28"/>
+              <w:lang w:eastAsia="ru-RU"/>
+            </w:rPr>
+          </w:pPr>
+          <w:r>
+            <w:fldChar w:fldCharType="begin"/>
+          </w:r>
+          <w:r>
+            <w:instrText xml:space="preserve"> HYPERLINK "file:///E:\\Downloads\\Telegram%20Desktop\\лабораторная%20работа%205%20(2).docx" \l "_Toc146631503" </w:instrText>
+          </w:r>
+          <w:r>
+            <w:fldChar w:fldCharType="separate"/>
+          </w:r>
+          <w:r>
+            <w:rPr>
+              <w:rStyle w:val="a3"/>
+              <w:rFonts w:ascii="Times New Roman" w:hAnsi="Times New Roman" w:cs="Times New Roman"/>
+              <w:noProof/>
+              <w:sz w:val="28"/>
+              <w:szCs w:val="28"/>
+            </w:rPr>
+            <w:t>Приложение А (обязательное) Листинг кода</w:t>
+          </w:r>
+          <w:r>
+            <w:rPr>
+              <w:rStyle w:val="a3"/>
+              <w:rFonts w:ascii="Times New Roman" w:hAnsi="Times New Roman" w:cs="Times New Roman"/>
+              <w:noProof/>
+              <w:webHidden/>
+              <w:color w:val="auto"/>
+              <w:sz w:val="28"/>
+              <w:szCs w:val="28"/>
+            </w:rPr>
+            <w:tab/>
+          </w:r>
+          <w:r>
+            <w:rPr>
+              <w:rStyle w:val="a3"/>
+              <w:rFonts w:ascii="Times New Roman" w:hAnsi="Times New Roman" w:cs="Times New Roman"/>
+              <w:noProof/>
+              <w:webHidden/>
+              <w:color w:val="auto"/>
+              <w:sz w:val="28"/>
+              <w:szCs w:val="28"/>
+              <w:lang w:val="en-US"/>
+            </w:rPr>
+            <w:t>9</w:t>
+          </w:r>
+          <w:r>
+            <w:rPr>
+              <w:rStyle w:val="a3"/>
+              <w:rFonts w:ascii="Times New Roman" w:hAnsi="Times New Roman" w:cs="Times New Roman"/>
+              <w:noProof/>
+              <w:color w:val="auto"/>
+              <w:sz w:val="28"/>
+              <w:szCs w:val="28"/>
+              <w:lang w:val="en-US"/>
+            </w:rPr>
+            <w:fldChar w:fldCharType="end"/>
+          </w:r>
           <w:r>
             <w:rPr>
               <w:rFonts w:ascii="Times New Roman" w:hAnsi="Times New Roman" w:cs="Times New Roman"/>
@@ -1520,7 +1592,7 @@
           <w:szCs w:val="28"/>
         </w:rPr>
       </w:pPr>
-      <w:bookmarkStart w:id="0" w:name="_Toc146631498"/>
+      <w:bookmarkStart w:id="1" w:name="_Toc146631498"/>
       <w:r>
         <w:rPr>
           <w:rFonts w:ascii="Times New Roman" w:hAnsi="Times New Roman" w:cs="Times New Roman"/>
@@ -1531,7 +1603,7 @@
         <w:lastRenderedPageBreak/>
         <w:t xml:space="preserve">1 </w:t>
       </w:r>
-      <w:bookmarkEnd w:id="0"/>
+      <w:bookmarkEnd w:id="1"/>
       <w:r>
         <w:rPr>
           <w:rFonts w:ascii="Times New Roman" w:hAnsi="Times New Roman" w:cs="Times New Roman"/>
@@ -1766,7 +1838,7 @@
           <w:szCs w:val="28"/>
         </w:rPr>
       </w:pPr>
-      <w:bookmarkStart w:id="1" w:name="_Toc146631499"/>
+      <w:bookmarkStart w:id="2" w:name="_Toc146631499"/>
       <w:r>
         <w:rPr>
           <w:rFonts w:ascii="Times New Roman" w:hAnsi="Times New Roman" w:cs="Times New Roman"/>
@@ -1777,7 +1849,7 @@
         <w:lastRenderedPageBreak/>
         <w:t xml:space="preserve">2 </w:t>
       </w:r>
-      <w:bookmarkEnd w:id="1"/>
+      <w:bookmarkEnd w:id="2"/>
       <w:r>
         <w:rPr>
           <w:rFonts w:ascii="Times New Roman" w:hAnsi="Times New Roman" w:cs="Times New Roman"/>
@@ -2497,7 +2569,7 @@
           <w:szCs w:val="28"/>
         </w:rPr>
       </w:pPr>
-      <w:bookmarkStart w:id="2" w:name="_Toc146631500"/>
+      <w:bookmarkStart w:id="3" w:name="_Toc146631500"/>
       <w:r>
         <w:rPr>
           <w:rFonts w:ascii="Times New Roman" w:hAnsi="Times New Roman" w:cs="Times New Roman"/>
@@ -2508,7 +2580,7 @@
         <w:lastRenderedPageBreak/>
         <w:t xml:space="preserve">3 </w:t>
       </w:r>
-      <w:bookmarkEnd w:id="2"/>
+      <w:bookmarkEnd w:id="3"/>
       <w:r>
         <w:rPr>
           <w:rFonts w:ascii="Times New Roman" w:hAnsi="Times New Roman" w:cs="Times New Roman"/>
@@ -2970,7 +3042,7 @@
           <w:szCs w:val="28"/>
         </w:rPr>
       </w:pPr>
-      <w:bookmarkStart w:id="3" w:name="_Hlk146619776"/>
+      <w:bookmarkStart w:id="4" w:name="_Hlk146619776"/>
     </w:p>
     <w:p>
       <w:pPr>
@@ -3087,8 +3159,8 @@
           <w:szCs w:val="28"/>
         </w:rPr>
       </w:pPr>
-      <w:bookmarkStart w:id="4" w:name="_Toc146631501"/>
-      <w:bookmarkEnd w:id="3"/>
+      <w:bookmarkStart w:id="5" w:name="_Toc146631501"/>
+      <w:bookmarkEnd w:id="4"/>
       <w:r>
         <w:rPr>
           <w:rFonts w:ascii="Times New Roman" w:hAnsi="Times New Roman" w:cs="Times New Roman"/>
@@ -3118,7 +3190,7 @@
         <w:lastRenderedPageBreak/>
         <w:t>ВЫВОДЫ</w:t>
       </w:r>
-      <w:bookmarkEnd w:id="4"/>
+      <w:bookmarkEnd w:id="5"/>
     </w:p>
     <w:p>
       <w:pPr>
@@ -3338,6 +3410,258 @@
     </w:p>
     <w:p>
       <w:pPr>
+        <w:pStyle w:val="2"/>
+        <w:jc w:val="center"/>
+        <w:rPr>
+          <w:rFonts w:ascii="Times New Roman" w:hAnsi="Times New Roman" w:cs="Times New Roman"/>
+          <w:sz w:val="28"/>
+          <w:szCs w:val="28"/>
+        </w:rPr>
+      </w:pPr>
+      <w:r>
+        <w:rPr>
+          <w:rFonts w:ascii="Times New Roman" w:hAnsi="Times New Roman" w:cs="Times New Roman"/>
+          <w:sz w:val="28"/>
+          <w:szCs w:val="28"/>
+        </w:rPr>
+        <w:br w:type="page"/>
+      </w:r>
+      <w:bookmarkStart w:id="6" w:name="_Toc146631502"/>
+      <w:r>
+        <w:rPr>
+          <w:rFonts w:ascii="Times New Roman" w:hAnsi="Times New Roman" w:cs="Times New Roman"/>
+          <w:color w:val="auto"/>
+          <w:sz w:val="28"/>
+          <w:szCs w:val="28"/>
+        </w:rPr>
+        <w:lastRenderedPageBreak/>
+        <w:t>СПИСОК ИСПОЛЬЗОВАННЫХ ИСТОЧНИКОВ</w:t>
+      </w:r>
+      <w:bookmarkEnd w:id="6"/>
+    </w:p>
+    <w:p>
+      <w:pPr>
+        <w:spacing w:after="0"/>
+        <w:ind w:right="-588" w:firstLine="709"/>
+        <w:jc w:val="both"/>
+        <w:rPr>
+          <w:rFonts w:ascii="Times New Roman" w:eastAsia="Times New Roman" w:hAnsi="Times New Roman" w:cs="Times New Roman"/>
+          <w:b/>
+          <w:sz w:val="28"/>
+          <w:szCs w:val="28"/>
+        </w:rPr>
+      </w:pPr>
+    </w:p>
+    <w:p>
+      <w:pPr>
+        <w:spacing w:after="0"/>
+        <w:ind w:right="-1" w:firstLine="709"/>
+        <w:jc w:val="both"/>
+        <w:rPr>
+          <w:rFonts w:ascii="Times New Roman" w:hAnsi="Times New Roman" w:cs="Times New Roman"/>
+          <w:sz w:val="28"/>
+          <w:szCs w:val="28"/>
+        </w:rPr>
+      </w:pPr>
+      <w:r>
+        <w:rPr>
+          <w:rFonts w:ascii="Times New Roman" w:hAnsi="Times New Roman" w:cs="Times New Roman"/>
+          <w:sz w:val="28"/>
+          <w:szCs w:val="28"/>
+        </w:rPr>
+        <w:t xml:space="preserve">[1] </w:t>
+      </w:r>
+      <w:proofErr w:type="spellStart"/>
+      <w:r>
+        <w:rPr>
+          <w:rFonts w:ascii="Times New Roman" w:hAnsi="Times New Roman" w:cs="Times New Roman"/>
+          <w:sz w:val="28"/>
+          <w:szCs w:val="28"/>
+          <w:lang w:val="en-US"/>
+        </w:rPr>
+        <w:t>Makefile</w:t>
+      </w:r>
+      <w:proofErr w:type="spellEnd"/>
+      <w:r>
+        <w:rPr>
+          <w:rFonts w:ascii="Times New Roman" w:hAnsi="Times New Roman" w:cs="Times New Roman"/>
+          <w:sz w:val="28"/>
+          <w:szCs w:val="28"/>
+        </w:rPr>
+        <w:t xml:space="preserve"> [Электронный ресурс]. – Режим доступа: </w:t>
+      </w:r>
+      <w:r>
+        <w:rPr>
+          <w:rFonts w:ascii="Times New Roman" w:hAnsi="Times New Roman" w:cs="Times New Roman"/>
+          <w:sz w:val="28"/>
+          <w:szCs w:val="28"/>
+        </w:rPr>
+        <w:t>https://narodstream.ru/c-urok-20-make-nash-pervyj-makefile-chast-1/</w:t>
+      </w:r>
+      <w:r>
+        <w:rPr>
+          <w:rFonts w:ascii="Times New Roman" w:hAnsi="Times New Roman" w:cs="Times New Roman"/>
+          <w:sz w:val="28"/>
+          <w:szCs w:val="28"/>
+        </w:rPr>
+        <w:t>.</w:t>
+      </w:r>
+      <w:r>
+        <w:rPr>
+          <w:rFonts w:ascii="Times New Roman" w:hAnsi="Times New Roman" w:cs="Times New Roman"/>
+          <w:sz w:val="28"/>
+          <w:szCs w:val="28"/>
+        </w:rPr>
+        <w:t xml:space="preserve"> – Дата доступа</w:t>
+      </w:r>
+      <w:r>
+        <w:rPr>
+          <w:rFonts w:ascii="Times New Roman" w:hAnsi="Times New Roman" w:cs="Times New Roman"/>
+          <w:sz w:val="28"/>
+          <w:szCs w:val="28"/>
+        </w:rPr>
+        <w:t>:</w:t>
+      </w:r>
+      <w:r>
+        <w:rPr>
+          <w:rFonts w:ascii="Times New Roman" w:hAnsi="Times New Roman" w:cs="Times New Roman"/>
+          <w:sz w:val="28"/>
+          <w:szCs w:val="28"/>
+        </w:rPr>
+        <w:t xml:space="preserve"> </w:t>
+      </w:r>
+      <w:r>
+        <w:rPr>
+          <w:rFonts w:ascii="Times New Roman" w:hAnsi="Times New Roman" w:cs="Times New Roman"/>
+          <w:sz w:val="28"/>
+          <w:szCs w:val="28"/>
+        </w:rPr>
+        <w:t>27</w:t>
+      </w:r>
+      <w:r>
+        <w:rPr>
+          <w:rFonts w:ascii="Times New Roman" w:hAnsi="Times New Roman" w:cs="Times New Roman"/>
+          <w:sz w:val="28"/>
+          <w:szCs w:val="28"/>
+        </w:rPr>
+        <w:t>.02.2024</w:t>
+      </w:r>
+      <w:r>
+        <w:rPr>
+          <w:rFonts w:ascii="Times New Roman" w:hAnsi="Times New Roman" w:cs="Times New Roman"/>
+          <w:sz w:val="28"/>
+          <w:szCs w:val="28"/>
+        </w:rPr>
+        <w:t>.</w:t>
+      </w:r>
+    </w:p>
+    <w:p>
+      <w:pPr>
+        <w:spacing w:after="0"/>
+        <w:ind w:right="-1" w:firstLine="709"/>
+        <w:jc w:val="both"/>
+        <w:rPr>
+          <w:rFonts w:ascii="Times New Roman" w:hAnsi="Times New Roman" w:cs="Times New Roman"/>
+          <w:sz w:val="28"/>
+          <w:szCs w:val="28"/>
+        </w:rPr>
+      </w:pPr>
+      <w:r>
+        <w:rPr>
+          <w:rFonts w:ascii="Times New Roman" w:hAnsi="Times New Roman" w:cs="Times New Roman"/>
+          <w:sz w:val="28"/>
+          <w:szCs w:val="28"/>
+        </w:rPr>
+        <w:t xml:space="preserve">[2] </w:t>
+      </w:r>
+      <w:proofErr w:type="spellStart"/>
+      <w:r>
+        <w:rPr>
+          <w:rFonts w:ascii="Times New Roman" w:hAnsi="Times New Roman" w:cs="Times New Roman"/>
+          <w:sz w:val="28"/>
+          <w:szCs w:val="28"/>
+          <w:lang w:val="en-US"/>
+        </w:rPr>
+        <w:t>Makefile</w:t>
+      </w:r>
+      <w:proofErr w:type="spellEnd"/>
+      <w:r>
+        <w:rPr>
+          <w:rFonts w:ascii="Times New Roman" w:hAnsi="Times New Roman" w:cs="Times New Roman"/>
+          <w:sz w:val="28"/>
+          <w:szCs w:val="28"/>
+        </w:rPr>
+        <w:t xml:space="preserve"> на примерах</w:t>
+      </w:r>
+      <w:r>
+        <w:rPr>
+          <w:rFonts w:ascii="Times New Roman" w:hAnsi="Times New Roman" w:cs="Times New Roman"/>
+          <w:sz w:val="28"/>
+          <w:szCs w:val="28"/>
+        </w:rPr>
+        <w:t xml:space="preserve"> </w:t>
+      </w:r>
+      <w:r>
+        <w:rPr>
+          <w:rFonts w:ascii="Times New Roman" w:hAnsi="Times New Roman" w:cs="Times New Roman"/>
+          <w:sz w:val="28"/>
+          <w:szCs w:val="28"/>
+        </w:rPr>
+        <w:t xml:space="preserve">[Электронный ресурс]. – Режим доступа: </w:t>
+      </w:r>
+      <w:r>
+        <w:rPr>
+          <w:rFonts w:ascii="Times New Roman" w:hAnsi="Times New Roman" w:cs="Times New Roman"/>
+          <w:sz w:val="28"/>
+          <w:szCs w:val="28"/>
+        </w:rPr>
+        <w:t>https://microsin.net/programming/arm/learning-makefile-with-simple-examples.html#StringSubstitution</w:t>
+      </w:r>
+      <w:r>
+        <w:rPr>
+          <w:rFonts w:ascii="Times New Roman" w:hAnsi="Times New Roman" w:cs="Times New Roman"/>
+          <w:sz w:val="28"/>
+          <w:szCs w:val="28"/>
+        </w:rPr>
+        <w:t>.</w:t>
+      </w:r>
+      <w:r>
+        <w:rPr>
+          <w:rFonts w:ascii="Times New Roman" w:hAnsi="Times New Roman" w:cs="Times New Roman"/>
+          <w:sz w:val="28"/>
+          <w:szCs w:val="28"/>
+        </w:rPr>
+        <w:t xml:space="preserve"> – Дата доступа: 27.02.2024</w:t>
+      </w:r>
+      <w:r>
+        <w:rPr>
+          <w:rFonts w:ascii="Times New Roman" w:hAnsi="Times New Roman" w:cs="Times New Roman"/>
+          <w:sz w:val="28"/>
+          <w:szCs w:val="28"/>
+        </w:rPr>
+        <w:t>.</w:t>
+      </w:r>
+    </w:p>
+    <w:p>
+      <w:pPr>
+        <w:spacing w:after="160" w:line="259" w:lineRule="auto"/>
+        <w:rPr>
+          <w:rFonts w:ascii="Times New Roman" w:eastAsia="Times New Roman" w:hAnsi="Times New Roman" w:cs="Times New Roman"/>
+          <w:sz w:val="28"/>
+          <w:szCs w:val="28"/>
+        </w:rPr>
+      </w:pPr>
+      <w:r>
+        <w:rPr>
+          <w:rFonts w:ascii="Times New Roman" w:eastAsia="Times New Roman" w:hAnsi="Times New Roman" w:cs="Times New Roman"/>
+          <w:sz w:val="28"/>
+          <w:szCs w:val="28"/>
+        </w:rPr>
+        <w:br w:type="page"/>
+      </w:r>
+    </w:p>
+    <w:p>
+      <w:pPr>
         <w:ind w:firstLine="709"/>
         <w:jc w:val="both"/>
         <w:rPr>
@@ -3346,14 +3670,6 @@
           <w:szCs w:val="28"/>
         </w:rPr>
       </w:pPr>
-      <w:r>
-        <w:rPr>
-          <w:rFonts w:ascii="Times New Roman" w:hAnsi="Times New Roman" w:cs="Times New Roman"/>
-          <w:sz w:val="28"/>
-          <w:szCs w:val="28"/>
-        </w:rPr>
-        <w:br w:type="page"/>
-      </w:r>
     </w:p>
     <w:p>
       <w:pPr>
@@ -3366,7 +3682,7 @@
           <w:szCs w:val="28"/>
         </w:rPr>
       </w:pPr>
-      <w:bookmarkStart w:id="5" w:name="_Toc146631503"/>
+      <w:bookmarkStart w:id="7" w:name="_Toc146631503"/>
       <w:r>
         <w:rPr>
           <w:rFonts w:ascii="Times New Roman" w:hAnsi="Times New Roman" w:cs="Times New Roman"/>
@@ -3374,10 +3690,9 @@
           <w:sz w:val="28"/>
           <w:szCs w:val="28"/>
         </w:rPr>
-        <w:lastRenderedPageBreak/>
         <w:t>ПРИЛОЖЕНИЕ А</w:t>
       </w:r>
-      <w:bookmarkEnd w:id="5"/>
+      <w:bookmarkEnd w:id="7"/>
     </w:p>
     <w:p>
       <w:pPr>
@@ -3391,9 +3706,9 @@
           <w:szCs w:val="28"/>
         </w:rPr>
       </w:pPr>
-      <w:bookmarkStart w:id="6" w:name="_Toc145670725"/>
-      <w:bookmarkStart w:id="7" w:name="_Toc146622153"/>
-      <w:bookmarkStart w:id="8" w:name="_Toc146631504"/>
+      <w:bookmarkStart w:id="8" w:name="_Toc145670725"/>
+      <w:bookmarkStart w:id="9" w:name="_Toc146622153"/>
+      <w:bookmarkStart w:id="10" w:name="_Toc146631504"/>
       <w:r>
         <w:rPr>
           <w:rFonts w:ascii="Times New Roman" w:hAnsi="Times New Roman" w:cs="Times New Roman"/>
@@ -3403,10 +3718,10 @@
         </w:rPr>
         <w:t>(обязательное)</w:t>
       </w:r>
-      <w:bookmarkStart w:id="9" w:name="_Hlk146619354"/>
-      <w:bookmarkEnd w:id="6"/>
-      <w:bookmarkEnd w:id="7"/>
+      <w:bookmarkStart w:id="11" w:name="_Hlk146619354"/>
       <w:bookmarkEnd w:id="8"/>
+      <w:bookmarkEnd w:id="9"/>
+      <w:bookmarkEnd w:id="10"/>
     </w:p>
     <w:p>
       <w:pPr>
@@ -3420,9 +3735,9 @@
           <w:szCs w:val="28"/>
         </w:rPr>
       </w:pPr>
-      <w:bookmarkStart w:id="10" w:name="_Toc145670726"/>
-      <w:bookmarkStart w:id="11" w:name="_Toc146622154"/>
-      <w:bookmarkStart w:id="12" w:name="_Toc146631505"/>
+      <w:bookmarkStart w:id="12" w:name="_Toc145670726"/>
+      <w:bookmarkStart w:id="13" w:name="_Toc146622154"/>
+      <w:bookmarkStart w:id="14" w:name="_Toc146631505"/>
       <w:r>
         <w:rPr>
           <w:rFonts w:ascii="Times New Roman" w:hAnsi="Times New Roman" w:cs="Times New Roman"/>
@@ -3432,9 +3747,9 @@
         </w:rPr>
         <w:t>Листинг кода</w:t>
       </w:r>
-      <w:bookmarkEnd w:id="10"/>
-      <w:bookmarkEnd w:id="11"/>
       <w:bookmarkEnd w:id="12"/>
+      <w:bookmarkEnd w:id="13"/>
+      <w:bookmarkEnd w:id="14"/>
     </w:p>
     <w:p>
       <w:pPr>
@@ -3470,7 +3785,7 @@
       </w:r>
       <w:proofErr w:type="spellEnd"/>
     </w:p>
-    <w:bookmarkEnd w:id="9"/>
+    <w:bookmarkEnd w:id="11"/>
     <w:p>
       <w:pPr>
         <w:spacing w:after="0"/>
@@ -5117,8 +5432,6 @@
         </w:rPr>
         <w:t>)*.bin</w:t>
       </w:r>
-      <w:bookmarkStart w:id="13" w:name="_GoBack"/>
-      <w:bookmarkEnd w:id="13"/>
       <w:proofErr w:type="gramEnd"/>
     </w:p>
     <w:sectPr>
@@ -5216,7 +5529,7 @@
             <w:sz w:val="28"/>
             <w:szCs w:val="28"/>
           </w:rPr>
-          <w:t>8</w:t>
+          <w:t>9</w:t>
         </w:r>
         <w:r>
           <w:rPr>
@@ -6352,7 +6665,7 @@
 </file>
 
 <file path=customXml/itemProps1.xml><?xml version="1.0" encoding="utf-8"?>
-<ds:datastoreItem xmlns:ds="http://schemas.openxmlformats.org/officeDocument/2006/customXml" ds:itemID="{78EAA182-B2B7-40A0-BF6E-34B4E315AC87}">
+<ds:datastoreItem xmlns:ds="http://schemas.openxmlformats.org/officeDocument/2006/customXml" ds:itemID="{78114C73-8972-40F8-89E3-1EECACA819A6}">
   <ds:schemaRefs>
     <ds:schemaRef ds:uri="http://schemas.openxmlformats.org/officeDocument/2006/bibliography"/>
   </ds:schemaRefs>

</xml_diff>